<commit_message>
Question 4 - Revised
</commit_message>
<xml_diff>
--- a/Sequential Design/Assignment-2/PDF/Noman_Rafiq_Assignment_2_Summary.docx
+++ b/Sequential Design/Assignment-2/PDF/Noman_Rafiq_Assignment_2_Summary.docx
@@ -198,12 +198,12 @@
           <wp:inline distB="114300" distT="114300" distL="114300" distR="114300">
             <wp:extent cx="3357563" cy="3329169"/>
             <wp:effectExtent b="0" l="0" r="0" t="0"/>
-            <wp:docPr id="6" name="image19.jpg"/>
+            <wp:docPr id="4" name="image14.jpg"/>
             <a:graphic>
               <a:graphicData uri="http://schemas.openxmlformats.org/drawingml/2006/picture">
                 <pic:pic>
                   <pic:nvPicPr>
-                    <pic:cNvPr id="0" name="image19.jpg"/>
+                    <pic:cNvPr id="0" name="image14.jpg"/>
                     <pic:cNvPicPr preferRelativeResize="0"/>
                   </pic:nvPicPr>
                   <pic:blipFill>
@@ -3920,12 +3920,12 @@
           <wp:inline distB="114300" distT="114300" distL="114300" distR="114300">
             <wp:extent cx="2254833" cy="2371967"/>
             <wp:effectExtent b="0" l="0" r="0" t="0"/>
-            <wp:docPr id="7" name="image3.jpg"/>
+            <wp:docPr id="7" name="image10.jpg"/>
             <a:graphic>
               <a:graphicData uri="http://schemas.openxmlformats.org/drawingml/2006/picture">
                 <pic:pic>
                   <pic:nvPicPr>
-                    <pic:cNvPr id="0" name="image3.jpg"/>
+                    <pic:cNvPr id="0" name="image10.jpg"/>
                     <pic:cNvPicPr preferRelativeResize="0"/>
                   </pic:nvPicPr>
                   <pic:blipFill>
@@ -3966,12 +3966,12 @@
           <wp:inline distB="114300" distT="114300" distL="114300" distR="114300">
             <wp:extent cx="2395538" cy="2425989"/>
             <wp:effectExtent b="0" l="0" r="0" t="0"/>
-            <wp:docPr id="1" name="image20.jpg"/>
+            <wp:docPr id="6" name="image17.jpg"/>
             <a:graphic>
               <a:graphicData uri="http://schemas.openxmlformats.org/drawingml/2006/picture">
                 <pic:pic>
                   <pic:nvPicPr>
-                    <pic:cNvPr id="0" name="image20.jpg"/>
+                    <pic:cNvPr id="0" name="image17.jpg"/>
                     <pic:cNvPicPr preferRelativeResize="0"/>
                   </pic:nvPicPr>
                   <pic:blipFill>
@@ -4021,12 +4021,12 @@
           <wp:inline distB="114300" distT="114300" distL="114300" distR="114300">
             <wp:extent cx="2395538" cy="2422967"/>
             <wp:effectExtent b="0" l="0" r="0" t="0"/>
-            <wp:docPr id="5" name="image15.jpg"/>
+            <wp:docPr id="9" name="image13.jpg"/>
             <a:graphic>
               <a:graphicData uri="http://schemas.openxmlformats.org/drawingml/2006/picture">
                 <pic:pic>
                   <pic:nvPicPr>
-                    <pic:cNvPr id="0" name="image15.jpg"/>
+                    <pic:cNvPr id="0" name="image13.jpg"/>
                     <pic:cNvPicPr preferRelativeResize="0"/>
                   </pic:nvPicPr>
                   <pic:blipFill>
@@ -4067,12 +4067,12 @@
           <wp:inline distB="114300" distT="114300" distL="114300" distR="114300">
             <wp:extent cx="2566988" cy="2615976"/>
             <wp:effectExtent b="0" l="0" r="0" t="0"/>
-            <wp:docPr id="21" name="image21.jpg"/>
+            <wp:docPr id="8" name="image11.jpg"/>
             <a:graphic>
               <a:graphicData uri="http://schemas.openxmlformats.org/drawingml/2006/picture">
                 <pic:pic>
                   <pic:nvPicPr>
-                    <pic:cNvPr id="0" name="image21.jpg"/>
+                    <pic:cNvPr id="0" name="image11.jpg"/>
                     <pic:cNvPicPr preferRelativeResize="0"/>
                   </pic:nvPicPr>
                   <pic:blipFill>
@@ -4295,12 +4295,12 @@
           <wp:inline distB="114300" distT="114300" distL="114300" distR="114300">
             <wp:extent cx="6358594" cy="2584531"/>
             <wp:effectExtent b="0" l="0" r="0" t="0"/>
-            <wp:docPr id="3" name="image12.jpg"/>
+            <wp:docPr id="12" name="image3.jpg"/>
             <a:graphic>
               <a:graphicData uri="http://schemas.openxmlformats.org/drawingml/2006/picture">
                 <pic:pic>
                   <pic:nvPicPr>
-                    <pic:cNvPr id="0" name="image12.jpg"/>
+                    <pic:cNvPr id="0" name="image3.jpg"/>
                     <pic:cNvPicPr preferRelativeResize="0"/>
                   </pic:nvPicPr>
                   <pic:blipFill>
@@ -6508,6 +6508,11 @@
         </w:rPr>
         <w:t xml:space="preserve">Output:</w:t>
       </w:r>
+      <w:r>
+        <w:rPr>
+          <w:rtl w:val="0"/>
+        </w:rPr>
+      </w:r>
     </w:p>
     <w:p>
       <w:pPr>
@@ -6528,12 +6533,12 @@
           <wp:inline distB="114300" distT="114300" distL="114300" distR="114300">
             <wp:extent cx="5443538" cy="2573467"/>
             <wp:effectExtent b="0" l="0" r="0" t="0"/>
-            <wp:docPr id="19" name="image16.png"/>
+            <wp:docPr id="10" name="image1.png"/>
             <a:graphic>
               <a:graphicData uri="http://schemas.openxmlformats.org/drawingml/2006/picture">
                 <pic:pic>
                   <pic:nvPicPr>
-                    <pic:cNvPr id="0" name="image16.png"/>
+                    <pic:cNvPr id="0" name="image1.png"/>
                     <pic:cNvPicPr preferRelativeResize="0"/>
                   </pic:nvPicPr>
                   <pic:blipFill>
@@ -6647,12 +6652,12 @@
           <wp:inline distB="114300" distT="114300" distL="114300" distR="114300">
             <wp:extent cx="2147888" cy="2743438"/>
             <wp:effectExtent b="0" l="0" r="0" t="0"/>
-            <wp:docPr id="11" name="image8.jpg"/>
+            <wp:docPr id="14" name="image5.jpg"/>
             <a:graphic>
               <a:graphicData uri="http://schemas.openxmlformats.org/drawingml/2006/picture">
                 <pic:pic>
                   <pic:nvPicPr>
-                    <pic:cNvPr id="0" name="image8.jpg"/>
+                    <pic:cNvPr id="0" name="image5.jpg"/>
                     <pic:cNvPicPr preferRelativeResize="0"/>
                   </pic:nvPicPr>
                   <pic:blipFill>
@@ -8009,12 +8014,12 @@
           <wp:inline distB="114300" distT="114300" distL="114300" distR="114300">
             <wp:extent cx="2071688" cy="2524241"/>
             <wp:effectExtent b="0" l="0" r="0" t="0"/>
-            <wp:docPr id="10" name="image4.jpg"/>
+            <wp:docPr id="13" name="image6.jpg"/>
             <a:graphic>
               <a:graphicData uri="http://schemas.openxmlformats.org/drawingml/2006/picture">
                 <pic:pic>
                   <pic:nvPicPr>
-                    <pic:cNvPr id="0" name="image4.jpg"/>
+                    <pic:cNvPr id="0" name="image6.jpg"/>
                     <pic:cNvPicPr preferRelativeResize="0"/>
                   </pic:nvPicPr>
                   <pic:blipFill>
@@ -8055,12 +8060,12 @@
           <wp:inline distB="114300" distT="114300" distL="114300" distR="114300">
             <wp:extent cx="2033588" cy="2476547"/>
             <wp:effectExtent b="0" l="0" r="0" t="0"/>
-            <wp:docPr id="14" name="image1.jpg"/>
+            <wp:docPr id="16" name="image12.jpg"/>
             <a:graphic>
               <a:graphicData uri="http://schemas.openxmlformats.org/drawingml/2006/picture">
                 <pic:pic>
                   <pic:nvPicPr>
-                    <pic:cNvPr id="0" name="image1.jpg"/>
+                    <pic:cNvPr id="0" name="image12.jpg"/>
                     <pic:cNvPicPr preferRelativeResize="0"/>
                   </pic:nvPicPr>
                   <pic:blipFill>
@@ -8151,12 +8156,12 @@
           <wp:inline distB="114300" distT="114300" distL="114300" distR="114300">
             <wp:extent cx="5627821" cy="2453153"/>
             <wp:effectExtent b="0" l="0" r="0" t="0"/>
-            <wp:docPr id="12" name="image6.jpg"/>
+            <wp:docPr id="15" name="image7.jpg"/>
             <a:graphic>
               <a:graphicData uri="http://schemas.openxmlformats.org/drawingml/2006/picture">
                 <pic:pic>
                   <pic:nvPicPr>
-                    <pic:cNvPr id="0" name="image6.jpg"/>
+                    <pic:cNvPr id="0" name="image7.jpg"/>
                     <pic:cNvPicPr preferRelativeResize="0"/>
                   </pic:nvPicPr>
                   <pic:blipFill>
@@ -8255,14 +8260,14 @@
         </w:rPr>
         <w:drawing>
           <wp:inline distB="114300" distT="114300" distL="114300" distR="114300">
-            <wp:extent cx="6557963" cy="3385352"/>
+            <wp:extent cx="5943600" cy="3073400"/>
             <wp:effectExtent b="0" l="0" r="0" t="0"/>
-            <wp:docPr id="13" name="image10.jpg"/>
+            <wp:docPr id="2" name="image20.jpg"/>
             <a:graphic>
               <a:graphicData uri="http://schemas.openxmlformats.org/drawingml/2006/picture">
                 <pic:pic>
                   <pic:nvPicPr>
-                    <pic:cNvPr id="0" name="image10.jpg"/>
+                    <pic:cNvPr id="0" name="image20.jpg"/>
                     <pic:cNvPicPr preferRelativeResize="0"/>
                   </pic:nvPicPr>
                   <pic:blipFill>
@@ -8275,7 +8280,7 @@
                   <pic:spPr>
                     <a:xfrm>
                       <a:off x="0" y="0"/>
-                      <a:ext cx="6557963" cy="3385352"/>
+                      <a:ext cx="5943600" cy="3073400"/>
                     </a:xfrm>
                     <a:prstGeom prst="rect"/>
                     <a:ln/>
@@ -8355,14 +8360,14 @@
         </w:rPr>
         <w:drawing>
           <wp:inline distB="114300" distT="114300" distL="114300" distR="114300">
-            <wp:extent cx="4569993" cy="3446859"/>
+            <wp:extent cx="4393426" cy="3343591"/>
             <wp:effectExtent b="0" l="0" r="0" t="0"/>
-            <wp:docPr id="16" name="image2.jpg"/>
+            <wp:docPr id="11" name="image19.jpg"/>
             <a:graphic>
               <a:graphicData uri="http://schemas.openxmlformats.org/drawingml/2006/picture">
                 <pic:pic>
                   <pic:nvPicPr>
-                    <pic:cNvPr id="0" name="image2.jpg"/>
+                    <pic:cNvPr id="0" name="image19.jpg"/>
                     <pic:cNvPicPr preferRelativeResize="0"/>
                   </pic:nvPicPr>
                   <pic:blipFill>
@@ -8375,7 +8380,7 @@
                   <pic:spPr>
                     <a:xfrm>
                       <a:off x="0" y="0"/>
-                      <a:ext cx="4569993" cy="3446859"/>
+                      <a:ext cx="4393426" cy="3343591"/>
                     </a:xfrm>
                     <a:prstGeom prst="rect"/>
                     <a:ln/>
@@ -8590,7 +8595,7 @@
                 <w:szCs w:val="20"/>
                 <w:rtl w:val="0"/>
               </w:rPr>
-              <w:t xml:space="preserve">A = 001</w:t>
+              <w:t xml:space="preserve">S0 = 001</w:t>
             </w:r>
             <w:r>
               <w:rPr>
@@ -8632,7 +8637,7 @@
                 <w:szCs w:val="20"/>
                 <w:rtl w:val="0"/>
               </w:rPr>
-              <w:t xml:space="preserve">B = 010</w:t>
+              <w:t xml:space="preserve">S1 = 010</w:t>
             </w:r>
             <w:r>
               <w:rPr>
@@ -8674,7 +8679,7 @@
                 <w:szCs w:val="20"/>
                 <w:rtl w:val="0"/>
               </w:rPr>
-              <w:t xml:space="preserve">C = 100</w:t>
+              <w:t xml:space="preserve">S2 = 100</w:t>
             </w:r>
             <w:r>
               <w:rPr>
@@ -10585,7 +10590,7 @@
                 <w:szCs w:val="20"/>
                 <w:rtl w:val="0"/>
               </w:rPr>
-              <w:t xml:space="preserve">0</w:t>
+              <w:t xml:space="preserve">1</w:t>
             </w:r>
           </w:p>
         </w:tc>
@@ -11391,7 +11396,7 @@
                 <w:szCs w:val="20"/>
                 <w:rtl w:val="0"/>
               </w:rPr>
-              <w:t xml:space="preserve">1</w:t>
+              <w:t xml:space="preserve">0</w:t>
             </w:r>
           </w:p>
         </w:tc>
@@ -11794,7 +11799,7 @@
                 <w:szCs w:val="20"/>
                 <w:rtl w:val="0"/>
               </w:rPr>
-              <w:t xml:space="preserve">1</w:t>
+              <w:t xml:space="preserve">0</w:t>
             </w:r>
           </w:p>
         </w:tc>
@@ -11954,12 +11959,12 @@
           <wp:inline distB="114300" distT="114300" distL="114300" distR="114300">
             <wp:extent cx="2214563" cy="2344195"/>
             <wp:effectExtent b="0" l="0" r="0" t="0"/>
-            <wp:docPr id="17" name="image14.jpg"/>
+            <wp:docPr id="17" name="image16.jpg"/>
             <a:graphic>
               <a:graphicData uri="http://schemas.openxmlformats.org/drawingml/2006/picture">
                 <pic:pic>
                   <pic:nvPicPr>
-                    <pic:cNvPr id="0" name="image14.jpg"/>
+                    <pic:cNvPr id="0" name="image16.jpg"/>
                     <pic:cNvPicPr preferRelativeResize="0"/>
                   </pic:nvPicPr>
                   <pic:blipFill>
@@ -12002,12 +12007,12 @@
           <wp:inline distB="114300" distT="114300" distL="114300" distR="114300">
             <wp:extent cx="2243138" cy="2385237"/>
             <wp:effectExtent b="0" l="0" r="0" t="0"/>
-            <wp:docPr id="18" name="image9.jpg"/>
+            <wp:docPr id="18" name="image8.jpg"/>
             <a:graphic>
               <a:graphicData uri="http://schemas.openxmlformats.org/drawingml/2006/picture">
                 <pic:pic>
                   <pic:nvPicPr>
-                    <pic:cNvPr id="0" name="image9.jpg"/>
+                    <pic:cNvPr id="0" name="image8.jpg"/>
                     <pic:cNvPicPr preferRelativeResize="0"/>
                   </pic:nvPicPr>
                   <pic:blipFill>
@@ -12056,12 +12061,12 @@
           <wp:inline distB="114300" distT="114300" distL="114300" distR="114300">
             <wp:extent cx="2262469" cy="2381027"/>
             <wp:effectExtent b="0" l="0" r="0" t="0"/>
-            <wp:docPr id="2" name="image18.jpg"/>
+            <wp:docPr id="19" name="image4.jpg"/>
             <a:graphic>
               <a:graphicData uri="http://schemas.openxmlformats.org/drawingml/2006/picture">
                 <pic:pic>
                   <pic:nvPicPr>
-                    <pic:cNvPr id="0" name="image18.jpg"/>
+                    <pic:cNvPr id="0" name="image4.jpg"/>
                     <pic:cNvPicPr preferRelativeResize="0"/>
                   </pic:nvPicPr>
                   <pic:blipFill>
@@ -12093,14 +12098,14 @@
         </w:rPr>
         <w:drawing>
           <wp:inline distB="114300" distT="114300" distL="114300" distR="114300">
-            <wp:extent cx="2243138" cy="2355727"/>
+            <wp:extent cx="2176463" cy="2274945"/>
             <wp:effectExtent b="0" l="0" r="0" t="0"/>
-            <wp:docPr id="9" name="image17.jpg"/>
+            <wp:docPr id="21" name="image21.jpg"/>
             <a:graphic>
               <a:graphicData uri="http://schemas.openxmlformats.org/drawingml/2006/picture">
                 <pic:pic>
                   <pic:nvPicPr>
-                    <pic:cNvPr id="0" name="image17.jpg"/>
+                    <pic:cNvPr id="0" name="image21.jpg"/>
                     <pic:cNvPicPr preferRelativeResize="0"/>
                   </pic:nvPicPr>
                   <pic:blipFill>
@@ -12113,7 +12118,7 @@
                   <pic:spPr>
                     <a:xfrm>
                       <a:off x="0" y="0"/>
-                      <a:ext cx="2243138" cy="2355727"/>
+                      <a:ext cx="2176463" cy="2274945"/>
                     </a:xfrm>
                     <a:prstGeom prst="rect"/>
                     <a:ln/>
@@ -12162,14 +12167,14 @@
         </w:rPr>
         <w:drawing>
           <wp:inline distB="114300" distT="114300" distL="114300" distR="114300">
-            <wp:extent cx="6228567" cy="2185988"/>
+            <wp:extent cx="6403857" cy="2252663"/>
             <wp:effectExtent b="0" l="0" r="0" t="0"/>
-            <wp:docPr id="15" name="image11.jpg"/>
+            <wp:docPr id="1" name="image15.jpg"/>
             <a:graphic>
               <a:graphicData uri="http://schemas.openxmlformats.org/drawingml/2006/picture">
                 <pic:pic>
                   <pic:nvPicPr>
-                    <pic:cNvPr id="0" name="image11.jpg"/>
+                    <pic:cNvPr id="0" name="image15.jpg"/>
                     <pic:cNvPicPr preferRelativeResize="0"/>
                   </pic:nvPicPr>
                   <pic:blipFill>
@@ -12182,7 +12187,7 @@
                   <pic:spPr>
                     <a:xfrm>
                       <a:off x="0" y="0"/>
-                      <a:ext cx="6228567" cy="2185988"/>
+                      <a:ext cx="6403857" cy="2252663"/>
                     </a:xfrm>
                     <a:prstGeom prst="rect"/>
                     <a:ln/>
@@ -13002,7 +13007,7 @@
           <w:shd w:fill="efefef" w:val="clear"/>
           <w:rtl w:val="0"/>
         </w:rPr>
-        <w:t xml:space="preserve">    assign y = Qc;</w:t>
+        <w:t xml:space="preserve">    assign y = Qb &amp; ~x;</w:t>
       </w:r>
     </w:p>
     <w:p>
@@ -14435,14 +14440,14 @@
         </w:rPr>
         <w:drawing>
           <wp:inline distB="114300" distT="114300" distL="114300" distR="114300">
-            <wp:extent cx="5462588" cy="2591227"/>
+            <wp:extent cx="5291138" cy="2399667"/>
             <wp:effectExtent b="0" l="0" r="0" t="0"/>
-            <wp:docPr id="8" name="image13.png"/>
+            <wp:docPr id="5" name="image18.png"/>
             <a:graphic>
               <a:graphicData uri="http://schemas.openxmlformats.org/drawingml/2006/picture">
                 <pic:pic>
                   <pic:nvPicPr>
-                    <pic:cNvPr id="0" name="image13.png"/>
+                    <pic:cNvPr id="0" name="image18.png"/>
                     <pic:cNvPicPr preferRelativeResize="0"/>
                   </pic:nvPicPr>
                   <pic:blipFill>
@@ -14455,7 +14460,7 @@
                   <pic:spPr>
                     <a:xfrm>
                       <a:off x="0" y="0"/>
-                      <a:ext cx="5462588" cy="2591227"/>
+                      <a:ext cx="5291138" cy="2399667"/>
                     </a:xfrm>
                     <a:prstGeom prst="rect"/>
                     <a:ln/>
@@ -14617,12 +14622,12 @@
           <wp:inline distB="114300" distT="114300" distL="114300" distR="114300">
             <wp:extent cx="4508206" cy="2066661"/>
             <wp:effectExtent b="0" l="0" r="0" t="0"/>
-            <wp:docPr id="20" name="image7.jpg"/>
+            <wp:docPr id="20" name="image2.jpg"/>
             <a:graphic>
               <a:graphicData uri="http://schemas.openxmlformats.org/drawingml/2006/picture">
                 <pic:pic>
                   <pic:nvPicPr>
-                    <pic:cNvPr id="0" name="image7.jpg"/>
+                    <pic:cNvPr id="0" name="image2.jpg"/>
                     <pic:cNvPicPr preferRelativeResize="0"/>
                   </pic:nvPicPr>
                   <pic:blipFill>
@@ -16188,12 +16193,12 @@
           <wp:inline distB="114300" distT="114300" distL="114300" distR="114300">
             <wp:extent cx="5310188" cy="3369927"/>
             <wp:effectExtent b="0" l="0" r="0" t="0"/>
-            <wp:docPr id="4" name="image5.png"/>
+            <wp:docPr id="3" name="image9.png"/>
             <a:graphic>
               <a:graphicData uri="http://schemas.openxmlformats.org/drawingml/2006/picture">
                 <pic:pic>
                   <pic:nvPicPr>
-                    <pic:cNvPr id="0" name="image5.png"/>
+                    <pic:cNvPr id="0" name="image9.png"/>
                     <pic:cNvPicPr preferRelativeResize="0"/>
                   </pic:nvPicPr>
                   <pic:blipFill>

</xml_diff>